<commit_message>
fotos and refined protocol
Email to:
Rinner
ÖH Förderung
</commit_message>
<xml_diff>
--- a/documentation/Idee_Pruefstand_V1_20161026.docx
+++ b/documentation/Idee_Pruefstand_V1_20161026.docx
@@ -1,6 +1,6 @@
 
 <file path=word/document.xml><?xml version="1.0" encoding="utf-8"?>
-<w:document xmlns:wpc="http://schemas.microsoft.com/office/word/2010/wordprocessingCanvas" xmlns:cx="http://schemas.microsoft.com/office/drawing/2014/chartex" xmlns:cx1="http://schemas.microsoft.com/office/drawing/2015/9/8/chartex" xmlns:cx2="http://schemas.microsoft.com/office/drawing/2015/10/21/chartex" xmlns:cx3="http://schemas.microsoft.com/office/drawing/2016/5/9/chartex" xmlns:cx4="http://schemas.microsoft.com/office/drawing/2016/5/10/chartex" xmlns:cx5="http://schemas.microsoft.com/office/drawing/2016/5/11/chartex" xmlns:mc="http://schemas.openxmlformats.org/markup-compatibility/2006" xmlns:o="urn:schemas-microsoft-com:office:office" xmlns:r="http://schemas.openxmlformats.org/officeDocument/2006/relationships" xmlns:m="http://schemas.openxmlformats.org/officeDocument/2006/math" xmlns:v="urn:schemas-microsoft-com:vml" xmlns:wp14="http://schemas.microsoft.com/office/word/2010/wordprocessingDrawing" xmlns:wp="http://schemas.openxmlformats.org/drawingml/2006/wordprocessingDrawing" xmlns:w10="urn:schemas-microsoft-com:office:word" xmlns:w="http://schemas.openxmlformats.org/wordprocessingml/2006/main" xmlns:w14="http://schemas.microsoft.com/office/word/2010/wordml" xmlns:w15="http://schemas.microsoft.com/office/word/2012/wordml" xmlns:w16se="http://schemas.microsoft.com/office/word/2015/wordml/symex" xmlns:wpg="http://schemas.microsoft.com/office/word/2010/wordprocessingGroup" xmlns:wpi="http://schemas.microsoft.com/office/word/2010/wordprocessingInk" xmlns:wne="http://schemas.microsoft.com/office/word/2006/wordml" xmlns:wps="http://schemas.microsoft.com/office/word/2010/wordprocessingShape" mc:Ignorable="w14 w15 w16se wp14">
+<w:document xmlns:wpc="http://schemas.microsoft.com/office/word/2010/wordprocessingCanvas" xmlns:cx="http://schemas.microsoft.com/office/drawing/2014/chartex" xmlns:cx1="http://schemas.microsoft.com/office/drawing/2015/9/8/chartex" xmlns:cx2="http://schemas.microsoft.com/office/drawing/2015/10/21/chartex" xmlns:mc="http://schemas.openxmlformats.org/markup-compatibility/2006" xmlns:o="urn:schemas-microsoft-com:office:office" xmlns:r="http://schemas.openxmlformats.org/officeDocument/2006/relationships" xmlns:m="http://schemas.openxmlformats.org/officeDocument/2006/math" xmlns:v="urn:schemas-microsoft-com:vml" xmlns:wp14="http://schemas.microsoft.com/office/word/2010/wordprocessingDrawing" xmlns:wp="http://schemas.openxmlformats.org/drawingml/2006/wordprocessingDrawing" xmlns:w10="urn:schemas-microsoft-com:office:word" xmlns:w="http://schemas.openxmlformats.org/wordprocessingml/2006/main" xmlns:w14="http://schemas.microsoft.com/office/word/2010/wordml" xmlns:w15="http://schemas.microsoft.com/office/word/2012/wordml" xmlns:w16se="http://schemas.microsoft.com/office/word/2015/wordml/symex" xmlns:wpg="http://schemas.microsoft.com/office/word/2010/wordprocessingGroup" xmlns:wpi="http://schemas.microsoft.com/office/word/2010/wordprocessingInk" xmlns:wne="http://schemas.microsoft.com/office/word/2006/wordml" xmlns:wps="http://schemas.microsoft.com/office/word/2010/wordprocessingShape" mc:Ignorable="w14 w15 w16se wp14">
   <w:body>
     <w:p>
       <w:pPr>
@@ -285,13 +285,8 @@
         <w:pStyle w:val="KeinLeerraum"/>
       </w:pPr>
       <w:r>
-        <w:t xml:space="preserve">Abteilung: NES, Prof. B. </w:t>
+        <w:t>Abteilung: NES, Prof. B. Rinner</w:t>
       </w:r>
-      <w:proofErr w:type="spellStart"/>
-      <w:r>
-        <w:t>Rinner</w:t>
-      </w:r>
-      <w:proofErr w:type="spellEnd"/>
       <w:r>
         <w:t>?</w:t>
       </w:r>
@@ -329,8 +324,6 @@
           <w:szCs w:val="32"/>
         </w:rPr>
       </w:pPr>
-      <w:bookmarkStart w:id="0" w:name="_GoBack"/>
-      <w:bookmarkEnd w:id="0"/>
       <w:r>
         <w:rPr>
           <w:sz w:val="32"/>
@@ -348,7 +341,13 @@
     </w:p>
     <w:p>
       <w:r>
-        <w:t>Das Forschungsfeld, Drohnen Flug, wurde in den letzten Jahren stark ausgebaut. Dennoch gibt es zurzeit nur wenige Möglichkeiten Motoren und deren Rotoren zu testen. Die Datenblätter der Motorhersteller beinhalten nur unzureichende Informationen, außerdem muss den Daten weitgehend blind vertraut werden. Das Projekt „</w:t>
+        <w:t xml:space="preserve">Das Forschungsfeld, </w:t>
+      </w:r>
+      <w:r>
+        <w:t>fliegende Drohnen</w:t>
+      </w:r>
+      <w:r>
+        <w:t>, wurde in den letzten Jahren stark ausgebaut. Dennoch gibt es zurzeit nur wenige Möglichkeiten Motoren und deren Rotoren zu testen. Die Datenblätter der Motorhersteller beinhalten nur unzureichende Informationen, außerdem muss den Daten weitgehend blind vertraut werden. Das Projekt „</w:t>
       </w:r>
       <w:proofErr w:type="spellStart"/>
       <w:r>
@@ -1217,7 +1216,7 @@
       <w:pPr>
         <w:pStyle w:val="berschrift1"/>
       </w:pPr>
-      <w:bookmarkStart w:id="1" w:name="_Toc465243870"/>
+      <w:bookmarkStart w:id="0" w:name="_Toc465243870"/>
       <w:r>
         <w:lastRenderedPageBreak/>
         <w:t>1</w:t>
@@ -1225,17 +1224,20 @@
       <w:r>
         <w:t xml:space="preserve"> Die Idee</w:t>
       </w:r>
-      <w:bookmarkEnd w:id="1"/>
+      <w:bookmarkEnd w:id="0"/>
     </w:p>
     <w:p>
       <w:r>
         <w:t>Da an der AAU einige Forschungsprojekte mit Bezug auf Drohnen durchgefüh</w:t>
       </w:r>
       <w:r>
-        <w:t>rt werden, nimmt unser Projekt B</w:t>
+        <w:t>rt werden,</w:t>
       </w:r>
       <w:r>
-        <w:t>ezug auf dieses Forschungsfeld. Es soll ein</w:t>
+        <w:t xml:space="preserve"> haben wir uns für das Projekt „Rotoren Prüfstand“ entschieden</w:t>
+      </w:r>
+      <w:r>
+        <w:t>. Es soll ein</w:t>
       </w:r>
       <w:r>
         <w:t xml:space="preserve"> realer</w:t>
@@ -1385,14 +1387,14 @@
       <w:pPr>
         <w:pStyle w:val="berschrift1"/>
       </w:pPr>
-      <w:bookmarkStart w:id="2" w:name="_Toc465243871"/>
+      <w:bookmarkStart w:id="1" w:name="_Toc465243871"/>
       <w:r>
         <w:t>2</w:t>
       </w:r>
       <w:r>
         <w:t xml:space="preserve"> Der Prüfstand</w:t>
       </w:r>
-      <w:bookmarkEnd w:id="2"/>
+      <w:bookmarkEnd w:id="1"/>
     </w:p>
     <w:p>
       <w:r>
@@ -1557,14 +1559,14 @@
       <w:pPr>
         <w:pStyle w:val="berschrift1"/>
       </w:pPr>
-      <w:bookmarkStart w:id="3" w:name="_Toc465243872"/>
+      <w:bookmarkStart w:id="2" w:name="_Toc465243872"/>
       <w:r>
         <w:t>3</w:t>
       </w:r>
       <w:r>
         <w:t xml:space="preserve"> Die Daten</w:t>
       </w:r>
-      <w:bookmarkEnd w:id="3"/>
+      <w:bookmarkEnd w:id="2"/>
     </w:p>
     <w:p>
       <w:r>
@@ -1617,6 +1619,9 @@
       <w:r>
         <w:t xml:space="preserve"> – Widerstand abhängig</w:t>
       </w:r>
+      <w:r>
+        <w:t>.</w:t>
+      </w:r>
     </w:p>
     <w:p>
       <w:pPr>
@@ -1637,6 +1642,9 @@
       <w:r>
         <w:t xml:space="preserve"> Selbstbau</w:t>
       </w:r>
+      <w:r>
+        <w:t>.</w:t>
+      </w:r>
     </w:p>
     <w:p>
       <w:pPr>
@@ -1654,6 +1662,9 @@
       </w:r>
       <w:r>
         <w:t xml:space="preserve"> Spannungsaufnahme</w:t>
+      </w:r>
+      <w:r>
+        <w:t>.</w:t>
       </w:r>
     </w:p>
     <w:p>
@@ -1685,7 +1696,7 @@
       <w:pPr>
         <w:pStyle w:val="berschrift1"/>
       </w:pPr>
-      <w:bookmarkStart w:id="4" w:name="_Toc465243873"/>
+      <w:bookmarkStart w:id="3" w:name="_Toc465243873"/>
       <w:r>
         <w:lastRenderedPageBreak/>
         <w:t>4</w:t>
@@ -1693,7 +1704,7 @@
       <w:r>
         <w:t xml:space="preserve"> Aufgabenteilung</w:t>
       </w:r>
-      <w:bookmarkEnd w:id="4"/>
+      <w:bookmarkEnd w:id="3"/>
     </w:p>
     <w:p>
       <w:r>
@@ -1721,7 +1732,16 @@
         </w:numPr>
       </w:pPr>
       <w:r>
-        <w:t>Der physikalische Prüfstand, bis hin zur Lieferung der Digitale Daten</w:t>
+        <w:t>Der physikalische Prüfstand, bi</w:t>
+      </w:r>
+      <w:r>
+        <w:t>s hin zur Lieferung der analogen</w:t>
+      </w:r>
+      <w:r>
+        <w:t xml:space="preserve"> Daten</w:t>
+      </w:r>
+      <w:r>
+        <w:t>.</w:t>
       </w:r>
     </w:p>
     <w:p>
@@ -1734,6 +1754,9 @@
       </w:pPr>
       <w:r>
         <w:t>Zeit, Material, Zeit und Kostenrechnung</w:t>
+      </w:r>
+      <w:r>
+        <w:t>.</w:t>
       </w:r>
     </w:p>
     <w:p>
@@ -1759,6 +1782,9 @@
       <w:r>
         <w:t>Verteiler für Motoren, samt Laborkabel</w:t>
       </w:r>
+      <w:r>
+        <w:t>.</w:t>
+      </w:r>
     </w:p>
     <w:p>
       <w:pPr>
@@ -1783,6 +1809,9 @@
       <w:r>
         <w:t>Auswertung der digitalen und analogen Daten</w:t>
       </w:r>
+      <w:r>
+        <w:t>.</w:t>
+      </w:r>
     </w:p>
     <w:p>
       <w:pPr>
@@ -1795,6 +1824,9 @@
       <w:r>
         <w:t>Python Codierung</w:t>
       </w:r>
+      <w:r>
+        <w:t>.</w:t>
+      </w:r>
     </w:p>
     <w:p>
       <w:pPr>
@@ -1804,8 +1836,16 @@
           <w:numId w:val="6"/>
         </w:numPr>
       </w:pPr>
+      <w:proofErr w:type="spellStart"/>
       <w:r>
-        <w:t>Arduino Board Einrichtung</w:t>
+        <w:t>Arduino</w:t>
+      </w:r>
+      <w:proofErr w:type="spellEnd"/>
+      <w:r>
+        <w:t xml:space="preserve"> Board Einrichtung</w:t>
+      </w:r>
+      <w:r>
+        <w:t>.</w:t>
       </w:r>
     </w:p>
     <w:p>
@@ -1831,6 +1871,9 @@
       <w:r>
         <w:t>Dokumentation</w:t>
       </w:r>
+      <w:r>
+        <w:t>.</w:t>
+      </w:r>
     </w:p>
     <w:p>
       <w:pPr>
@@ -1842,6 +1885,9 @@
       </w:pPr>
       <w:r>
         <w:t>Laser Messeinrichtung</w:t>
+      </w:r>
+      <w:r>
+        <w:t>.</w:t>
       </w:r>
     </w:p>
     <w:p>
@@ -1855,6 +1901,9 @@
       <w:r>
         <w:t>Präsentation</w:t>
       </w:r>
+      <w:r>
+        <w:t>.</w:t>
+      </w:r>
     </w:p>
     <w:p>
       <w:pPr>
@@ -1866,6 +1915,9 @@
       </w:pPr>
       <w:r>
         <w:t>GUI Darstellung - Programmierung am Desktop</w:t>
+      </w:r>
+      <w:r>
+        <w:t>.</w:t>
       </w:r>
     </w:p>
     <w:p>
@@ -1879,19 +1931,22 @@
       <w:r>
         <w:t>Mathematische Berechnungen und Recherche</w:t>
       </w:r>
+      <w:r>
+        <w:t>.</w:t>
+      </w:r>
     </w:p>
     <w:p>
       <w:pPr>
         <w:pStyle w:val="berschrift1"/>
       </w:pPr>
-      <w:bookmarkStart w:id="5" w:name="_Toc465243874"/>
+      <w:bookmarkStart w:id="4" w:name="_Toc465243874"/>
       <w:r>
         <w:t>5</w:t>
       </w:r>
       <w:r>
         <w:t xml:space="preserve"> Weiteres Vorgehen</w:t>
       </w:r>
-      <w:bookmarkEnd w:id="5"/>
+      <w:bookmarkEnd w:id="4"/>
     </w:p>
     <w:p>
       <w:r>
@@ -1909,6 +1964,9 @@
       <w:r>
         <w:t>Zeit, Kosten, Material Planung</w:t>
       </w:r>
+      <w:r>
+        <w:t>.</w:t>
+      </w:r>
     </w:p>
     <w:p>
       <w:pPr>
@@ -1921,6 +1979,9 @@
       <w:r>
         <w:t>Anfertigung des Prüfstands</w:t>
       </w:r>
+      <w:r>
+        <w:t>.</w:t>
+      </w:r>
     </w:p>
     <w:p>
       <w:pPr>
@@ -1931,7 +1992,18 @@
         </w:numPr>
       </w:pPr>
       <w:r>
-        <w:t>Einrichten Arduino Board</w:t>
+        <w:t xml:space="preserve">Einrichten </w:t>
+      </w:r>
+      <w:proofErr w:type="spellStart"/>
+      <w:r>
+        <w:t>Arduino</w:t>
+      </w:r>
+      <w:proofErr w:type="spellEnd"/>
+      <w:r>
+        <w:t xml:space="preserve"> Board</w:t>
+      </w:r>
+      <w:r>
+        <w:t>.</w:t>
       </w:r>
     </w:p>
     <w:p>
@@ -1945,6 +2017,9 @@
       <w:r>
         <w:t>Codieren</w:t>
       </w:r>
+      <w:r>
+        <w:t>.</w:t>
+      </w:r>
     </w:p>
     <w:p>
       <w:pPr>
@@ -1956,6 +2031,9 @@
       </w:pPr>
       <w:r>
         <w:t>Sensordaten mit Board verbinden</w:t>
+      </w:r>
+      <w:r>
+        <w:t>.</w:t>
       </w:r>
     </w:p>
     <w:p>
@@ -1969,6 +2047,9 @@
       <w:r>
         <w:t>Prüfstand verfeinern</w:t>
       </w:r>
+      <w:r>
+        <w:t>.</w:t>
+      </w:r>
     </w:p>
     <w:p>
       <w:pPr>
@@ -1980,6 +2061,9 @@
       </w:pPr>
       <w:r>
         <w:t>Desktop Codes – Implementierung, Berechnung und Auswertung</w:t>
+      </w:r>
+      <w:r>
+        <w:t>.</w:t>
       </w:r>
     </w:p>
     <w:p>
@@ -1993,6 +2077,9 @@
       <w:r>
         <w:t>Muster Datensätze für die Präsentation</w:t>
       </w:r>
+      <w:r>
+        <w:t>.</w:t>
+      </w:r>
     </w:p>
     <w:p>
       <w:pPr>
@@ -2005,17 +2092,8 @@
       <w:r>
         <w:t>Testen, testen, testen</w:t>
       </w:r>
-    </w:p>
-    <w:p>
-      <w:pPr>
-        <w:pStyle w:val="Listenabsatz"/>
-        <w:numPr>
-          <w:ilvl w:val="0"/>
-          <w:numId w:val="7"/>
-        </w:numPr>
-      </w:pPr>
       <w:r>
-        <w:t xml:space="preserve">Dokumentation in Bericht Form </w:t>
+        <w:t>.</w:t>
       </w:r>
     </w:p>
     <w:p>
@@ -2027,39 +2105,69 @@
         </w:numPr>
       </w:pPr>
       <w:r>
-        <w:t>Präsentation mit mind. Zwei unterschiedlichen Propeller</w:t>
+        <w:t>Dokumentation in Bericht Form</w:t>
+      </w:r>
+      <w:r>
+        <w:t>.</w:t>
+      </w:r>
+      <w:r>
+        <w:t xml:space="preserve"> </w:t>
+      </w:r>
+    </w:p>
+    <w:p>
+      <w:pPr>
+        <w:pStyle w:val="Listenabsatz"/>
+        <w:numPr>
+          <w:ilvl w:val="0"/>
+          <w:numId w:val="7"/>
+        </w:numPr>
+      </w:pPr>
+      <w:r>
+        <w:t>Präsentation mit mind. z</w:t>
+      </w:r>
+      <w:r>
+        <w:t>wei unterschiedlichen Propeller</w:t>
+      </w:r>
+      <w:r>
+        <w:t xml:space="preserve"> Typen.</w:t>
       </w:r>
     </w:p>
     <w:p>
       <w:pPr>
         <w:pStyle w:val="berschrift1"/>
       </w:pPr>
-      <w:bookmarkStart w:id="6" w:name="_Toc465243875"/>
+      <w:bookmarkStart w:id="5" w:name="_Toc465243875"/>
       <w:r>
         <w:t>6</w:t>
       </w:r>
       <w:r>
         <w:t xml:space="preserve"> Ausbaustufen</w:t>
       </w:r>
-      <w:bookmarkEnd w:id="6"/>
+      <w:bookmarkEnd w:id="5"/>
     </w:p>
     <w:p>
       <w:r>
-        <w:t>Nach Abschluss einer ersten Version des Prüfstands wird dieser in mehreren Ausbaustufen erweitert. Die ersten beiden konkreten Ausbaustufen sind in den nächsten beiden Abschnitten beschrieben. Im dritten Abschnitt werden weitere Ideen aufgelistet.</w:t>
+        <w:t>Nach Abschluss einer ersten Version des Prüfstands wird dieser in mehreren Au</w:t>
+      </w:r>
+      <w:r>
+        <w:t xml:space="preserve">sbaustufen erweitert. Die erste konkrete Ausbaustufe ist </w:t>
+      </w:r>
+      <w:r>
+        <w:t>in den nächsten beiden Abschnitten beschrieben. Im dritten Abschnitt werden weitere Ideen aufgelistet.</w:t>
       </w:r>
     </w:p>
     <w:p>
       <w:pPr>
         <w:pStyle w:val="berschrift2"/>
       </w:pPr>
-      <w:bookmarkStart w:id="7" w:name="_Toc465243876"/>
+      <w:bookmarkStart w:id="6" w:name="_Toc465243876"/>
       <w:r>
         <w:t>6</w:t>
       </w:r>
       <w:r>
         <w:t>.1 Drehmoment</w:t>
       </w:r>
-      <w:bookmarkEnd w:id="7"/>
+      <w:bookmarkEnd w:id="6"/>
     </w:p>
     <w:p>
       <w:r>
@@ -2075,7 +2183,10 @@
         </w:numPr>
       </w:pPr>
       <w:r>
-        <w:t xml:space="preserve">Bei Drohen mit gerader </w:t>
+        <w:t>Die Motoren von</w:t>
+      </w:r>
+      <w:r>
+        <w:t xml:space="preserve"> Drohen mit gerader </w:t>
       </w:r>
       <w:proofErr w:type="spellStart"/>
       <w:r>
@@ -2115,7 +2226,7 @@
       <w:pPr>
         <w:pStyle w:val="berschrift2"/>
       </w:pPr>
-      <w:bookmarkStart w:id="8" w:name="_Toc465243877"/>
+      <w:bookmarkStart w:id="7" w:name="_Toc465243877"/>
       <w:r>
         <w:lastRenderedPageBreak/>
         <w:t>6</w:t>
@@ -2123,7 +2234,7 @@
       <w:r>
         <w:t>.2 Luftstrom – Störung</w:t>
       </w:r>
-      <w:bookmarkEnd w:id="8"/>
+      <w:bookmarkEnd w:id="7"/>
     </w:p>
     <w:p>
       <w:r>
@@ -2134,21 +2245,102 @@
       <w:pPr>
         <w:pStyle w:val="berschrift2"/>
       </w:pPr>
-      <w:bookmarkStart w:id="9" w:name="_Toc465243878"/>
+      <w:bookmarkStart w:id="8" w:name="_Toc465243878"/>
       <w:r>
         <w:t>6</w:t>
       </w:r>
       <w:r>
         <w:t>.3 Weitere Ideen Ausbaustufen</w:t>
       </w:r>
-      <w:bookmarkEnd w:id="9"/>
+      <w:bookmarkEnd w:id="8"/>
     </w:p>
     <w:p>
       <w:r>
         <w:t>Das Projekt wird über einen längeren Zeitraum stetig weiterentwickelt, einige Ideen für zukünftige Entwicklungsschritte ab V3 möchten wir hier noch anführen:</w:t>
       </w:r>
     </w:p>
-    <w:p/>
+    <w:p>
+      <w:pPr>
+        <w:pStyle w:val="Listenabsatz"/>
+        <w:numPr>
+          <w:ilvl w:val="0"/>
+          <w:numId w:val="9"/>
+        </w:numPr>
+      </w:pPr>
+      <w:r>
+        <w:t>Neue verstärkte Teststrecke für stärkere Motoren</w:t>
+      </w:r>
+    </w:p>
+    <w:p>
+      <w:pPr>
+        <w:pStyle w:val="Listenabsatz"/>
+        <w:numPr>
+          <w:ilvl w:val="1"/>
+          <w:numId w:val="9"/>
+        </w:numPr>
+      </w:pPr>
+      <w:r>
+        <w:t>12mm Führung</w:t>
+      </w:r>
+    </w:p>
+    <w:p>
+      <w:pPr>
+        <w:pStyle w:val="Listenabsatz"/>
+        <w:numPr>
+          <w:ilvl w:val="1"/>
+          <w:numId w:val="9"/>
+        </w:numPr>
+      </w:pPr>
+      <w:r>
+        <w:t>Motoren Montagehöhe 3m</w:t>
+      </w:r>
+    </w:p>
+    <w:p>
+      <w:pPr>
+        <w:pStyle w:val="Listenabsatz"/>
+        <w:numPr>
+          <w:ilvl w:val="1"/>
+          <w:numId w:val="9"/>
+        </w:numPr>
+      </w:pPr>
+      <w:r>
+        <w:t xml:space="preserve">Größerer </w:t>
+      </w:r>
+      <w:proofErr w:type="spellStart"/>
+      <w:r>
+        <w:t>Stan</w:t>
+      </w:r>
+      <w:bookmarkStart w:id="9" w:name="_GoBack"/>
+      <w:bookmarkEnd w:id="9"/>
+      <w:r>
+        <w:t>dfuß</w:t>
+      </w:r>
+      <w:proofErr w:type="spellEnd"/>
+    </w:p>
+    <w:p>
+      <w:pPr>
+        <w:pStyle w:val="Listenabsatz"/>
+        <w:numPr>
+          <w:ilvl w:val="0"/>
+          <w:numId w:val="9"/>
+        </w:numPr>
+      </w:pPr>
+      <w:r>
+        <w:t>Kooperationen mit anderen Forschungsteams</w:t>
+      </w:r>
+    </w:p>
+    <w:p>
+      <w:pPr>
+        <w:pStyle w:val="Listenabsatz"/>
+        <w:numPr>
+          <w:ilvl w:val="0"/>
+          <w:numId w:val="9"/>
+        </w:numPr>
+      </w:pPr>
+      <w:r>
+        <w:t>Publikation</w:t>
+      </w:r>
+    </w:p>
     <w:p/>
     <w:p>
       <w:pPr>
@@ -5046,15 +5238,27 @@
                 <w:lang w:eastAsia="de-AT"/>
               </w:rPr>
             </w:pPr>
-            <w:r>
-              <w:rPr>
-                <w:rFonts w:ascii="Arial" w:eastAsia="Times New Roman" w:hAnsi="Arial" w:cs="Arial"/>
-                <w:color w:val="000000"/>
-                <w:sz w:val="16"/>
-                <w:szCs w:val="16"/>
-                <w:lang w:eastAsia="de-AT"/>
-              </w:rPr>
-              <w:t xml:space="preserve">Arduino </w:t>
+            <w:proofErr w:type="spellStart"/>
+            <w:r>
+              <w:rPr>
+                <w:rFonts w:ascii="Arial" w:eastAsia="Times New Roman" w:hAnsi="Arial" w:cs="Arial"/>
+                <w:color w:val="000000"/>
+                <w:sz w:val="16"/>
+                <w:szCs w:val="16"/>
+                <w:lang w:eastAsia="de-AT"/>
+              </w:rPr>
+              <w:t>Arduino</w:t>
+            </w:r>
+            <w:proofErr w:type="spellEnd"/>
+            <w:r>
+              <w:rPr>
+                <w:rFonts w:ascii="Arial" w:eastAsia="Times New Roman" w:hAnsi="Arial" w:cs="Arial"/>
+                <w:color w:val="000000"/>
+                <w:sz w:val="16"/>
+                <w:szCs w:val="16"/>
+                <w:lang w:eastAsia="de-AT"/>
+              </w:rPr>
+              <w:t xml:space="preserve"> </w:t>
             </w:r>
             <w:proofErr w:type="spellStart"/>
             <w:r>
@@ -49791,7 +49995,7 @@
 </file>
 
 <file path=word/endnotes.xml><?xml version="1.0" encoding="utf-8"?>
-<w:endnotes xmlns:wpc="http://schemas.microsoft.com/office/word/2010/wordprocessingCanvas" xmlns:cx="http://schemas.microsoft.com/office/drawing/2014/chartex" xmlns:cx1="http://schemas.microsoft.com/office/drawing/2015/9/8/chartex" xmlns:cx2="http://schemas.microsoft.com/office/drawing/2015/10/21/chartex" xmlns:cx3="http://schemas.microsoft.com/office/drawing/2016/5/9/chartex" xmlns:cx4="http://schemas.microsoft.com/office/drawing/2016/5/10/chartex" xmlns:cx5="http://schemas.microsoft.com/office/drawing/2016/5/11/chartex" xmlns:mc="http://schemas.openxmlformats.org/markup-compatibility/2006" xmlns:o="urn:schemas-microsoft-com:office:office" xmlns:r="http://schemas.openxmlformats.org/officeDocument/2006/relationships" xmlns:m="http://schemas.openxmlformats.org/officeDocument/2006/math" xmlns:v="urn:schemas-microsoft-com:vml" xmlns:wp14="http://schemas.microsoft.com/office/word/2010/wordprocessingDrawing" xmlns:wp="http://schemas.openxmlformats.org/drawingml/2006/wordprocessingDrawing" xmlns:w10="urn:schemas-microsoft-com:office:word" xmlns:w="http://schemas.openxmlformats.org/wordprocessingml/2006/main" xmlns:w14="http://schemas.microsoft.com/office/word/2010/wordml" xmlns:w15="http://schemas.microsoft.com/office/word/2012/wordml" xmlns:w16se="http://schemas.microsoft.com/office/word/2015/wordml/symex" xmlns:wpg="http://schemas.microsoft.com/office/word/2010/wordprocessingGroup" xmlns:wpi="http://schemas.microsoft.com/office/word/2010/wordprocessingInk" xmlns:wne="http://schemas.microsoft.com/office/word/2006/wordml" xmlns:wps="http://schemas.microsoft.com/office/word/2010/wordprocessingShape" mc:Ignorable="w14 w15 w16se wp14">
+<w:endnotes xmlns:wpc="http://schemas.microsoft.com/office/word/2010/wordprocessingCanvas" xmlns:cx="http://schemas.microsoft.com/office/drawing/2014/chartex" xmlns:cx1="http://schemas.microsoft.com/office/drawing/2015/9/8/chartex" xmlns:cx2="http://schemas.microsoft.com/office/drawing/2015/10/21/chartex" xmlns:mc="http://schemas.openxmlformats.org/markup-compatibility/2006" xmlns:o="urn:schemas-microsoft-com:office:office" xmlns:r="http://schemas.openxmlformats.org/officeDocument/2006/relationships" xmlns:m="http://schemas.openxmlformats.org/officeDocument/2006/math" xmlns:v="urn:schemas-microsoft-com:vml" xmlns:wp14="http://schemas.microsoft.com/office/word/2010/wordprocessingDrawing" xmlns:wp="http://schemas.openxmlformats.org/drawingml/2006/wordprocessingDrawing" xmlns:w10="urn:schemas-microsoft-com:office:word" xmlns:w="http://schemas.openxmlformats.org/wordprocessingml/2006/main" xmlns:w14="http://schemas.microsoft.com/office/word/2010/wordml" xmlns:w15="http://schemas.microsoft.com/office/word/2012/wordml" xmlns:w16se="http://schemas.microsoft.com/office/word/2015/wordml/symex" xmlns:wpg="http://schemas.microsoft.com/office/word/2010/wordprocessingGroup" xmlns:wpi="http://schemas.microsoft.com/office/word/2010/wordprocessingInk" xmlns:wne="http://schemas.microsoft.com/office/word/2006/wordml" xmlns:wps="http://schemas.microsoft.com/office/word/2010/wordprocessingShape" mc:Ignorable="w14 w15 w16se wp14">
   <w:endnote w:type="separator" w:id="-1">
     <w:p>
       <w:pPr>
@@ -49816,7 +50020,7 @@
 </file>
 
 <file path=word/footer1.xml><?xml version="1.0" encoding="utf-8"?>
-<w:ftr xmlns:wpc="http://schemas.microsoft.com/office/word/2010/wordprocessingCanvas" xmlns:cx="http://schemas.microsoft.com/office/drawing/2014/chartex" xmlns:cx1="http://schemas.microsoft.com/office/drawing/2015/9/8/chartex" xmlns:cx2="http://schemas.microsoft.com/office/drawing/2015/10/21/chartex" xmlns:cx3="http://schemas.microsoft.com/office/drawing/2016/5/9/chartex" xmlns:cx4="http://schemas.microsoft.com/office/drawing/2016/5/10/chartex" xmlns:cx5="http://schemas.microsoft.com/office/drawing/2016/5/11/chartex" xmlns:mc="http://schemas.openxmlformats.org/markup-compatibility/2006" xmlns:o="urn:schemas-microsoft-com:office:office" xmlns:r="http://schemas.openxmlformats.org/officeDocument/2006/relationships" xmlns:m="http://schemas.openxmlformats.org/officeDocument/2006/math" xmlns:v="urn:schemas-microsoft-com:vml" xmlns:wp14="http://schemas.microsoft.com/office/word/2010/wordprocessingDrawing" xmlns:wp="http://schemas.openxmlformats.org/drawingml/2006/wordprocessingDrawing" xmlns:w10="urn:schemas-microsoft-com:office:word" xmlns:w="http://schemas.openxmlformats.org/wordprocessingml/2006/main" xmlns:w14="http://schemas.microsoft.com/office/word/2010/wordml" xmlns:w15="http://schemas.microsoft.com/office/word/2012/wordml" xmlns:w16se="http://schemas.microsoft.com/office/word/2015/wordml/symex" xmlns:wpg="http://schemas.microsoft.com/office/word/2010/wordprocessingGroup" xmlns:wpi="http://schemas.microsoft.com/office/word/2010/wordprocessingInk" xmlns:wne="http://schemas.microsoft.com/office/word/2006/wordml" xmlns:wps="http://schemas.microsoft.com/office/word/2010/wordprocessingShape" mc:Ignorable="w14 w15 w16se wp14">
+<w:ftr xmlns:wpc="http://schemas.microsoft.com/office/word/2010/wordprocessingCanvas" xmlns:cx="http://schemas.microsoft.com/office/drawing/2014/chartex" xmlns:cx1="http://schemas.microsoft.com/office/drawing/2015/9/8/chartex" xmlns:cx2="http://schemas.microsoft.com/office/drawing/2015/10/21/chartex" xmlns:mc="http://schemas.openxmlformats.org/markup-compatibility/2006" xmlns:o="urn:schemas-microsoft-com:office:office" xmlns:r="http://schemas.openxmlformats.org/officeDocument/2006/relationships" xmlns:m="http://schemas.openxmlformats.org/officeDocument/2006/math" xmlns:v="urn:schemas-microsoft-com:vml" xmlns:wp14="http://schemas.microsoft.com/office/word/2010/wordprocessingDrawing" xmlns:wp="http://schemas.openxmlformats.org/drawingml/2006/wordprocessingDrawing" xmlns:w10="urn:schemas-microsoft-com:office:word" xmlns:w="http://schemas.openxmlformats.org/wordprocessingml/2006/main" xmlns:w14="http://schemas.microsoft.com/office/word/2010/wordml" xmlns:w15="http://schemas.microsoft.com/office/word/2012/wordml" xmlns:w16se="http://schemas.microsoft.com/office/word/2015/wordml/symex" xmlns:wpg="http://schemas.microsoft.com/office/word/2010/wordprocessingGroup" xmlns:wpi="http://schemas.microsoft.com/office/word/2010/wordprocessingInk" xmlns:wne="http://schemas.microsoft.com/office/word/2006/wordml" xmlns:wps="http://schemas.microsoft.com/office/word/2010/wordprocessingShape" mc:Ignorable="w14 w15 w16se wp14">
   <w:p>
     <w:pPr>
       <w:pStyle w:val="Fuzeile"/>
@@ -49866,7 +50070,7 @@
         <w:noProof/>
         <w:lang w:val="de-DE"/>
       </w:rPr>
-      <w:t>2</w:t>
+      <w:t>8</w:t>
     </w:r>
     <w:r>
       <w:rPr>
@@ -49937,7 +50141,7 @@
 </file>
 
 <file path=word/footnotes.xml><?xml version="1.0" encoding="utf-8"?>
-<w:footnotes xmlns:wpc="http://schemas.microsoft.com/office/word/2010/wordprocessingCanvas" xmlns:cx="http://schemas.microsoft.com/office/drawing/2014/chartex" xmlns:cx1="http://schemas.microsoft.com/office/drawing/2015/9/8/chartex" xmlns:cx2="http://schemas.microsoft.com/office/drawing/2015/10/21/chartex" xmlns:cx3="http://schemas.microsoft.com/office/drawing/2016/5/9/chartex" xmlns:cx4="http://schemas.microsoft.com/office/drawing/2016/5/10/chartex" xmlns:cx5="http://schemas.microsoft.com/office/drawing/2016/5/11/chartex" xmlns:mc="http://schemas.openxmlformats.org/markup-compatibility/2006" xmlns:o="urn:schemas-microsoft-com:office:office" xmlns:r="http://schemas.openxmlformats.org/officeDocument/2006/relationships" xmlns:m="http://schemas.openxmlformats.org/officeDocument/2006/math" xmlns:v="urn:schemas-microsoft-com:vml" xmlns:wp14="http://schemas.microsoft.com/office/word/2010/wordprocessingDrawing" xmlns:wp="http://schemas.openxmlformats.org/drawingml/2006/wordprocessingDrawing" xmlns:w10="urn:schemas-microsoft-com:office:word" xmlns:w="http://schemas.openxmlformats.org/wordprocessingml/2006/main" xmlns:w14="http://schemas.microsoft.com/office/word/2010/wordml" xmlns:w15="http://schemas.microsoft.com/office/word/2012/wordml" xmlns:w16se="http://schemas.microsoft.com/office/word/2015/wordml/symex" xmlns:wpg="http://schemas.microsoft.com/office/word/2010/wordprocessingGroup" xmlns:wpi="http://schemas.microsoft.com/office/word/2010/wordprocessingInk" xmlns:wne="http://schemas.microsoft.com/office/word/2006/wordml" xmlns:wps="http://schemas.microsoft.com/office/word/2010/wordprocessingShape" mc:Ignorable="w14 w15 w16se wp14">
+<w:footnotes xmlns:wpc="http://schemas.microsoft.com/office/word/2010/wordprocessingCanvas" xmlns:cx="http://schemas.microsoft.com/office/drawing/2014/chartex" xmlns:cx1="http://schemas.microsoft.com/office/drawing/2015/9/8/chartex" xmlns:cx2="http://schemas.microsoft.com/office/drawing/2015/10/21/chartex" xmlns:mc="http://schemas.openxmlformats.org/markup-compatibility/2006" xmlns:o="urn:schemas-microsoft-com:office:office" xmlns:r="http://schemas.openxmlformats.org/officeDocument/2006/relationships" xmlns:m="http://schemas.openxmlformats.org/officeDocument/2006/math" xmlns:v="urn:schemas-microsoft-com:vml" xmlns:wp14="http://schemas.microsoft.com/office/word/2010/wordprocessingDrawing" xmlns:wp="http://schemas.openxmlformats.org/drawingml/2006/wordprocessingDrawing" xmlns:w10="urn:schemas-microsoft-com:office:word" xmlns:w="http://schemas.openxmlformats.org/wordprocessingml/2006/main" xmlns:w14="http://schemas.microsoft.com/office/word/2010/wordml" xmlns:w15="http://schemas.microsoft.com/office/word/2012/wordml" xmlns:w16se="http://schemas.microsoft.com/office/word/2015/wordml/symex" xmlns:wpg="http://schemas.microsoft.com/office/word/2010/wordprocessingGroup" xmlns:wpi="http://schemas.microsoft.com/office/word/2010/wordprocessingInk" xmlns:wne="http://schemas.microsoft.com/office/word/2006/wordml" xmlns:wps="http://schemas.microsoft.com/office/word/2010/wordprocessingShape" mc:Ignorable="w14 w15 w16se wp14">
   <w:footnote w:type="separator" w:id="-1">
     <w:p>
       <w:pPr>
@@ -49962,7 +50166,7 @@
 </file>
 
 <file path=word/numbering.xml><?xml version="1.0" encoding="utf-8"?>
-<w:numbering xmlns:wpc="http://schemas.microsoft.com/office/word/2010/wordprocessingCanvas" xmlns:cx="http://schemas.microsoft.com/office/drawing/2014/chartex" xmlns:cx1="http://schemas.microsoft.com/office/drawing/2015/9/8/chartex" xmlns:cx2="http://schemas.microsoft.com/office/drawing/2015/10/21/chartex" xmlns:cx3="http://schemas.microsoft.com/office/drawing/2016/5/9/chartex" xmlns:cx4="http://schemas.microsoft.com/office/drawing/2016/5/10/chartex" xmlns:cx5="http://schemas.microsoft.com/office/drawing/2016/5/11/chartex" xmlns:mc="http://schemas.openxmlformats.org/markup-compatibility/2006" xmlns:o="urn:schemas-microsoft-com:office:office" xmlns:r="http://schemas.openxmlformats.org/officeDocument/2006/relationships" xmlns:m="http://schemas.openxmlformats.org/officeDocument/2006/math" xmlns:v="urn:schemas-microsoft-com:vml" xmlns:wp14="http://schemas.microsoft.com/office/word/2010/wordprocessingDrawing" xmlns:wp="http://schemas.openxmlformats.org/drawingml/2006/wordprocessingDrawing" xmlns:w10="urn:schemas-microsoft-com:office:word" xmlns:w="http://schemas.openxmlformats.org/wordprocessingml/2006/main" xmlns:w14="http://schemas.microsoft.com/office/word/2010/wordml" xmlns:w15="http://schemas.microsoft.com/office/word/2012/wordml" xmlns:w16se="http://schemas.microsoft.com/office/word/2015/wordml/symex" xmlns:wpg="http://schemas.microsoft.com/office/word/2010/wordprocessingGroup" xmlns:wpi="http://schemas.microsoft.com/office/word/2010/wordprocessingInk" xmlns:wne="http://schemas.microsoft.com/office/word/2006/wordml" xmlns:wps="http://schemas.microsoft.com/office/word/2010/wordprocessingShape" mc:Ignorable="w14 w15 w16se wp14">
+<w:numbering xmlns:wpc="http://schemas.microsoft.com/office/word/2010/wordprocessingCanvas" xmlns:cx="http://schemas.microsoft.com/office/drawing/2014/chartex" xmlns:cx1="http://schemas.microsoft.com/office/drawing/2015/9/8/chartex" xmlns:cx2="http://schemas.microsoft.com/office/drawing/2015/10/21/chartex" xmlns:mc="http://schemas.openxmlformats.org/markup-compatibility/2006" xmlns:o="urn:schemas-microsoft-com:office:office" xmlns:r="http://schemas.openxmlformats.org/officeDocument/2006/relationships" xmlns:m="http://schemas.openxmlformats.org/officeDocument/2006/math" xmlns:v="urn:schemas-microsoft-com:vml" xmlns:wp14="http://schemas.microsoft.com/office/word/2010/wordprocessingDrawing" xmlns:wp="http://schemas.openxmlformats.org/drawingml/2006/wordprocessingDrawing" xmlns:w10="urn:schemas-microsoft-com:office:word" xmlns:w="http://schemas.openxmlformats.org/wordprocessingml/2006/main" xmlns:w14="http://schemas.microsoft.com/office/word/2010/wordml" xmlns:w15="http://schemas.microsoft.com/office/word/2012/wordml" xmlns:w16se="http://schemas.microsoft.com/office/word/2015/wordml/symex" xmlns:wpg="http://schemas.microsoft.com/office/word/2010/wordprocessingGroup" xmlns:wpi="http://schemas.microsoft.com/office/word/2010/wordprocessingInk" xmlns:wne="http://schemas.microsoft.com/office/word/2006/wordml" xmlns:wps="http://schemas.microsoft.com/office/word/2010/wordprocessingShape" mc:Ignorable="w14 w15 w16se wp14">
   <w:abstractNum w:abstractNumId="0" w15:restartNumberingAfterBreak="0">
     <w:nsid w:val="0B9E523A"/>
     <w:multiLevelType w:val="hybridMultilevel"/>
@@ -50389,6 +50593,119 @@
     </w:lvl>
   </w:abstractNum>
   <w:abstractNum w:abstractNumId="4" w15:restartNumberingAfterBreak="0">
+    <w:nsid w:val="400A13C6"/>
+    <w:multiLevelType w:val="hybridMultilevel"/>
+    <w:tmpl w:val="837EEC64"/>
+    <w:lvl w:ilvl="0" w:tplc="04070001">
+      <w:start w:val="1"/>
+      <w:numFmt w:val="bullet"/>
+      <w:lvlText w:val=""/>
+      <w:lvlJc w:val="left"/>
+      <w:pPr>
+        <w:ind w:left="720" w:hanging="360"/>
+      </w:pPr>
+      <w:rPr>
+        <w:rFonts w:ascii="Symbol" w:hAnsi="Symbol" w:hint="default"/>
+      </w:rPr>
+    </w:lvl>
+    <w:lvl w:ilvl="1" w:tplc="04070003">
+      <w:start w:val="1"/>
+      <w:numFmt w:val="bullet"/>
+      <w:lvlText w:val="o"/>
+      <w:lvlJc w:val="left"/>
+      <w:pPr>
+        <w:ind w:left="1440" w:hanging="360"/>
+      </w:pPr>
+      <w:rPr>
+        <w:rFonts w:ascii="Courier New" w:hAnsi="Courier New" w:cs="Courier New" w:hint="default"/>
+      </w:rPr>
+    </w:lvl>
+    <w:lvl w:ilvl="2" w:tplc="04070005" w:tentative="1">
+      <w:start w:val="1"/>
+      <w:numFmt w:val="bullet"/>
+      <w:lvlText w:val=""/>
+      <w:lvlJc w:val="left"/>
+      <w:pPr>
+        <w:ind w:left="2160" w:hanging="360"/>
+      </w:pPr>
+      <w:rPr>
+        <w:rFonts w:ascii="Wingdings" w:hAnsi="Wingdings" w:hint="default"/>
+      </w:rPr>
+    </w:lvl>
+    <w:lvl w:ilvl="3" w:tplc="04070001" w:tentative="1">
+      <w:start w:val="1"/>
+      <w:numFmt w:val="bullet"/>
+      <w:lvlText w:val=""/>
+      <w:lvlJc w:val="left"/>
+      <w:pPr>
+        <w:ind w:left="2880" w:hanging="360"/>
+      </w:pPr>
+      <w:rPr>
+        <w:rFonts w:ascii="Symbol" w:hAnsi="Symbol" w:hint="default"/>
+      </w:rPr>
+    </w:lvl>
+    <w:lvl w:ilvl="4" w:tplc="04070003" w:tentative="1">
+      <w:start w:val="1"/>
+      <w:numFmt w:val="bullet"/>
+      <w:lvlText w:val="o"/>
+      <w:lvlJc w:val="left"/>
+      <w:pPr>
+        <w:ind w:left="3600" w:hanging="360"/>
+      </w:pPr>
+      <w:rPr>
+        <w:rFonts w:ascii="Courier New" w:hAnsi="Courier New" w:cs="Courier New" w:hint="default"/>
+      </w:rPr>
+    </w:lvl>
+    <w:lvl w:ilvl="5" w:tplc="04070005" w:tentative="1">
+      <w:start w:val="1"/>
+      <w:numFmt w:val="bullet"/>
+      <w:lvlText w:val=""/>
+      <w:lvlJc w:val="left"/>
+      <w:pPr>
+        <w:ind w:left="4320" w:hanging="360"/>
+      </w:pPr>
+      <w:rPr>
+        <w:rFonts w:ascii="Wingdings" w:hAnsi="Wingdings" w:hint="default"/>
+      </w:rPr>
+    </w:lvl>
+    <w:lvl w:ilvl="6" w:tplc="04070001" w:tentative="1">
+      <w:start w:val="1"/>
+      <w:numFmt w:val="bullet"/>
+      <w:lvlText w:val=""/>
+      <w:lvlJc w:val="left"/>
+      <w:pPr>
+        <w:ind w:left="5040" w:hanging="360"/>
+      </w:pPr>
+      <w:rPr>
+        <w:rFonts w:ascii="Symbol" w:hAnsi="Symbol" w:hint="default"/>
+      </w:rPr>
+    </w:lvl>
+    <w:lvl w:ilvl="7" w:tplc="04070003" w:tentative="1">
+      <w:start w:val="1"/>
+      <w:numFmt w:val="bullet"/>
+      <w:lvlText w:val="o"/>
+      <w:lvlJc w:val="left"/>
+      <w:pPr>
+        <w:ind w:left="5760" w:hanging="360"/>
+      </w:pPr>
+      <w:rPr>
+        <w:rFonts w:ascii="Courier New" w:hAnsi="Courier New" w:cs="Courier New" w:hint="default"/>
+      </w:rPr>
+    </w:lvl>
+    <w:lvl w:ilvl="8" w:tplc="04070005" w:tentative="1">
+      <w:start w:val="1"/>
+      <w:numFmt w:val="bullet"/>
+      <w:lvlText w:val=""/>
+      <w:lvlJc w:val="left"/>
+      <w:pPr>
+        <w:ind w:left="6480" w:hanging="360"/>
+      </w:pPr>
+      <w:rPr>
+        <w:rFonts w:ascii="Wingdings" w:hAnsi="Wingdings" w:hint="default"/>
+      </w:rPr>
+    </w:lvl>
+  </w:abstractNum>
+  <w:abstractNum w:abstractNumId="5" w15:restartNumberingAfterBreak="0">
     <w:nsid w:val="4C453250"/>
     <w:multiLevelType w:val="hybridMultilevel"/>
     <w:tmpl w:val="BA7828F6"/>
@@ -50501,7 +50818,7 @@
       </w:rPr>
     </w:lvl>
   </w:abstractNum>
-  <w:abstractNum w:abstractNumId="5" w15:restartNumberingAfterBreak="0">
+  <w:abstractNum w:abstractNumId="6" w15:restartNumberingAfterBreak="0">
     <w:nsid w:val="4EA133C6"/>
     <w:multiLevelType w:val="hybridMultilevel"/>
     <w:tmpl w:val="7A825710"/>
@@ -50614,7 +50931,7 @@
       </w:rPr>
     </w:lvl>
   </w:abstractNum>
-  <w:abstractNum w:abstractNumId="6" w15:restartNumberingAfterBreak="0">
+  <w:abstractNum w:abstractNumId="7" w15:restartNumberingAfterBreak="0">
     <w:nsid w:val="56FB29D9"/>
     <w:multiLevelType w:val="hybridMultilevel"/>
     <w:tmpl w:val="2F1CCD7A"/>
@@ -50727,7 +51044,7 @@
       </w:rPr>
     </w:lvl>
   </w:abstractNum>
-  <w:abstractNum w:abstractNumId="7" w15:restartNumberingAfterBreak="0">
+  <w:abstractNum w:abstractNumId="8" w15:restartNumberingAfterBreak="0">
     <w:nsid w:val="7B165A8D"/>
     <w:multiLevelType w:val="hybridMultilevel"/>
     <w:tmpl w:val="FC2024FE"/>
@@ -50817,7 +51134,7 @@
     </w:lvl>
   </w:abstractNum>
   <w:num w:numId="1">
-    <w:abstractNumId w:val="7"/>
+    <w:abstractNumId w:val="8"/>
   </w:num>
   <w:num w:numId="2">
     <w:abstractNumId w:val="2"/>
@@ -50826,10 +51143,10 @@
     <w:abstractNumId w:val="0"/>
   </w:num>
   <w:num w:numId="4">
-    <w:abstractNumId w:val="6"/>
+    <w:abstractNumId w:val="7"/>
   </w:num>
   <w:num w:numId="5">
-    <w:abstractNumId w:val="4"/>
+    <w:abstractNumId w:val="5"/>
   </w:num>
   <w:num w:numId="6">
     <w:abstractNumId w:val="3"/>
@@ -50838,7 +51155,10 @@
     <w:abstractNumId w:val="1"/>
   </w:num>
   <w:num w:numId="8">
-    <w:abstractNumId w:val="5"/>
+    <w:abstractNumId w:val="6"/>
+  </w:num>
+  <w:num w:numId="9">
+    <w:abstractNumId w:val="4"/>
   </w:num>
 </w:numbering>
 </file>
@@ -50860,7 +51180,7 @@
       </w:pPr>
     </w:pPrDefault>
   </w:docDefaults>
-  <w:latentStyles w:defLockedState="0" w:defUIPriority="99" w:defSemiHidden="0" w:defUnhideWhenUsed="0" w:defQFormat="0" w:count="374">
+  <w:latentStyles w:defLockedState="0" w:defUIPriority="99" w:defSemiHidden="0" w:defUnhideWhenUsed="0" w:defQFormat="0" w:count="372">
     <w:lsdException w:name="Normal" w:uiPriority="0" w:qFormat="1"/>
     <w:lsdException w:name="heading 1" w:uiPriority="9" w:qFormat="1"/>
     <w:lsdException w:name="heading 2" w:semiHidden="1" w:uiPriority="9" w:unhideWhenUsed="1" w:qFormat="1"/>
@@ -51233,8 +51553,6 @@
     <w:lsdException w:name="List Table 6 Colorful Accent 6" w:uiPriority="51"/>
     <w:lsdException w:name="List Table 7 Colorful Accent 6" w:uiPriority="52"/>
     <w:lsdException w:name="Mention" w:semiHidden="1" w:unhideWhenUsed="1"/>
-    <w:lsdException w:name="Smart Hyperlink" w:semiHidden="1" w:unhideWhenUsed="1"/>
-    <w:lsdException w:name="Hashtag" w:semiHidden="1" w:unhideWhenUsed="1"/>
   </w:latentStyles>
   <w:style w:type="paragraph" w:default="1" w:styleId="Standard">
     <w:name w:val="Normal"/>
@@ -51675,6 +51993,36 @@
       <w:lang w:val="de-DE" w:eastAsia="de-DE"/>
     </w:rPr>
   </w:style>
+  <w:style w:type="paragraph" w:styleId="Sprechblasentext">
+    <w:name w:val="Balloon Text"/>
+    <w:basedOn w:val="Standard"/>
+    <w:link w:val="SprechblasentextZchn"/>
+    <w:uiPriority w:val="99"/>
+    <w:semiHidden/>
+    <w:unhideWhenUsed/>
+    <w:rsid w:val="00B65998"/>
+    <w:pPr>
+      <w:spacing w:after="0" w:line="240" w:lineRule="auto"/>
+    </w:pPr>
+    <w:rPr>
+      <w:rFonts w:ascii="Segoe UI" w:hAnsi="Segoe UI" w:cs="Segoe UI"/>
+      <w:sz w:val="18"/>
+      <w:szCs w:val="18"/>
+    </w:rPr>
+  </w:style>
+  <w:style w:type="character" w:customStyle="1" w:styleId="SprechblasentextZchn">
+    <w:name w:val="Sprechblasentext Zchn"/>
+    <w:basedOn w:val="Absatz-Standardschriftart"/>
+    <w:link w:val="Sprechblasentext"/>
+    <w:uiPriority w:val="99"/>
+    <w:semiHidden/>
+    <w:rsid w:val="00B65998"/>
+    <w:rPr>
+      <w:rFonts w:ascii="Segoe UI" w:hAnsi="Segoe UI" w:cs="Segoe UI"/>
+      <w:sz w:val="18"/>
+      <w:szCs w:val="18"/>
+    </w:rPr>
+  </w:style>
 </w:styles>
 </file>
 
@@ -51978,7 +52326,7 @@
 </file>
 
 <file path=customXml/itemProps1.xml><?xml version="1.0" encoding="utf-8"?>
-<ds:datastoreItem xmlns:ds="http://schemas.openxmlformats.org/officeDocument/2006/customXml" ds:itemID="{439D23EF-E41A-4DD2-AED9-B56261C09AC2}">
+<ds:datastoreItem xmlns:ds="http://schemas.openxmlformats.org/officeDocument/2006/customXml" ds:itemID="{0AF39D01-602C-4BE3-82FE-E5914CFC76A3}">
   <ds:schemaRefs>
     <ds:schemaRef ds:uri="http://schemas.openxmlformats.org/officeDocument/2006/bibliography"/>
   </ds:schemaRefs>

</xml_diff>